<commit_message>
updating secrets and one pager
</commit_message>
<xml_diff>
--- a/Resources/DevSecOps_OHLite_1Pager.docx
+++ b/Resources/DevSecOps_OHLite_1Pager.docx
@@ -196,8 +196,10 @@
           <w:rFonts w:eastAsia="Calibri"/>
           <w:color w:val="111111"/>
         </w:rPr>
-        <w:t xml:space="preserve">Attendees will learn how to leverage available tools/tasks in Azure DevOps to add </w:t>
-      </w:r>
+        <w:t xml:space="preserve">Attendees will learn how to leverage available tools/tasks in Azure DevOps to </w:t>
+      </w:r>
+      <w:bookmarkStart w:id="1" w:name="_GoBack"/>
+      <w:bookmarkEnd w:id="1"/>
       <w:r>
         <w:rPr>
           <w:rFonts w:eastAsia="Calibri"/>
@@ -217,23 +219,7 @@
           <w:rFonts w:eastAsia="Calibri"/>
           <w:color w:val="111111"/>
         </w:rPr>
-        <w:t xml:space="preserve">best </w:t>
-      </w:r>
-      <w:proofErr w:type="gramStart"/>
-      <w:r>
-        <w:rPr>
-          <w:rFonts w:eastAsia="Calibri"/>
-          <w:color w:val="111111"/>
-        </w:rPr>
-        <w:t>practice oriented</w:t>
-      </w:r>
-      <w:proofErr w:type="gramEnd"/>
-      <w:r>
-        <w:rPr>
-          <w:rFonts w:eastAsia="Calibri"/>
-          <w:color w:val="111111"/>
-        </w:rPr>
-        <w:t xml:space="preserve"> scenarios such as:</w:t>
+        <w:t>best practice oriented scenarios such as:</w:t>
       </w:r>
     </w:p>
     <w:p>
@@ -387,6 +373,21 @@
           <w:szCs w:val="28"/>
         </w:rPr>
         <w:t xml:space="preserve">Technologies </w:t>
+      </w:r>
+    </w:p>
+    <w:p>
+      <w:pPr>
+        <w:rPr>
+          <w:b/>
+          <w:bCs/>
+        </w:rPr>
+      </w:pPr>
+      <w:r>
+        <w:rPr>
+          <w:b/>
+          <w:bCs/>
+        </w:rPr>
+        <w:t>Microsoft</w:t>
       </w:r>
     </w:p>
     <w:p>
@@ -467,9 +468,90 @@
         <w:rPr>
           <w:rFonts w:eastAsia="Calibri"/>
         </w:rPr>
+        <w:t>,</w:t>
+      </w:r>
+      <w:r>
+        <w:rPr>
+          <w:rFonts w:eastAsia="Calibri"/>
+        </w:rPr>
+        <w:t xml:space="preserve"> </w:t>
+      </w:r>
+      <w:hyperlink r:id="rId15" w:history="1">
+        <w:r>
+          <w:rPr>
+            <w:rStyle w:val="Hyperlink"/>
+            <w:rFonts w:eastAsia="Calibri"/>
+          </w:rPr>
+          <w:t>Azure Kubernetes Service</w:t>
+        </w:r>
+      </w:hyperlink>
+      <w:r>
+        <w:rPr>
+          <w:rFonts w:eastAsia="Calibri"/>
+        </w:rPr>
         <w:t xml:space="preserve">, </w:t>
       </w:r>
-      <w:hyperlink r:id="rId15" w:history="1">
+      <w:hyperlink r:id="rId16" w:history="1">
+        <w:r>
+          <w:rPr>
+            <w:rStyle w:val="Hyperlink"/>
+            <w:rFonts w:eastAsia="Calibri"/>
+          </w:rPr>
+          <w:t>Azure Container Registry</w:t>
+        </w:r>
+      </w:hyperlink>
+      <w:r>
+        <w:rPr>
+          <w:rFonts w:eastAsia="Calibri"/>
+        </w:rPr>
+        <w:t xml:space="preserve">, </w:t>
+      </w:r>
+      <w:hyperlink r:id="rId17" w:history="1">
+        <w:r>
+          <w:rPr>
+            <w:rStyle w:val="Hyperlink"/>
+            <w:rFonts w:eastAsia="Calibri"/>
+          </w:rPr>
+          <w:t>Azure Active Directory</w:t>
+        </w:r>
+      </w:hyperlink>
+      <w:r>
+        <w:rPr>
+          <w:rFonts w:eastAsia="Calibri"/>
+        </w:rPr>
+        <w:t>,</w:t>
+      </w:r>
+      <w:r>
+        <w:rPr>
+          <w:rFonts w:eastAsia="Calibri"/>
+        </w:rPr>
+        <w:t xml:space="preserve"> </w:t>
+      </w:r>
+    </w:p>
+    <w:p>
+      <w:pPr>
+        <w:rPr>
+          <w:rFonts w:eastAsia="Calibri"/>
+          <w:b/>
+          <w:bCs/>
+        </w:rPr>
+      </w:pPr>
+      <w:r>
+        <w:rPr>
+          <w:rFonts w:eastAsia="Calibri"/>
+          <w:b/>
+          <w:bCs/>
+        </w:rPr>
+        <w:t>Third Party</w:t>
+      </w:r>
+    </w:p>
+    <w:p>
+      <w:pPr>
+        <w:rPr>
+          <w:rFonts w:eastAsia="Calibri"/>
+        </w:rPr>
+      </w:pPr>
+      <w:hyperlink r:id="rId18" w:history="1">
         <w:r>
           <w:rPr>
             <w:rStyle w:val="Hyperlink"/>
@@ -484,7 +566,7 @@
         </w:rPr>
         <w:t xml:space="preserve">, </w:t>
       </w:r>
-      <w:hyperlink r:id="rId16" w:history="1">
+      <w:hyperlink r:id="rId19" w:history="1">
         <w:r>
           <w:rPr>
             <w:rStyle w:val="Hyperlink"/>
@@ -499,7 +581,7 @@
         </w:rPr>
         <w:t xml:space="preserve">, </w:t>
       </w:r>
-      <w:hyperlink r:id="rId17" w:history="1">
+      <w:hyperlink r:id="rId20" w:history="1">
         <w:r>
           <w:rPr>
             <w:rStyle w:val="Hyperlink"/>
@@ -514,7 +596,7 @@
         </w:rPr>
         <w:t xml:space="preserve">, </w:t>
       </w:r>
-      <w:hyperlink r:id="rId18" w:history="1">
+      <w:hyperlink r:id="rId21" w:history="1">
         <w:r>
           <w:rPr>
             <w:rStyle w:val="Hyperlink"/>
@@ -529,51 +611,6 @@
         </w:rPr>
         <w:t xml:space="preserve">, </w:t>
       </w:r>
-      <w:hyperlink r:id="rId19" w:history="1">
-        <w:r>
-          <w:rPr>
-            <w:rStyle w:val="Hyperlink"/>
-            <w:rFonts w:eastAsia="Calibri"/>
-          </w:rPr>
-          <w:t>Azure Kubernetes Service</w:t>
-        </w:r>
-      </w:hyperlink>
-      <w:r>
-        <w:rPr>
-          <w:rFonts w:eastAsia="Calibri"/>
-        </w:rPr>
-        <w:t xml:space="preserve">, </w:t>
-      </w:r>
-      <w:hyperlink r:id="rId20" w:history="1">
-        <w:r>
-          <w:rPr>
-            <w:rStyle w:val="Hyperlink"/>
-            <w:rFonts w:eastAsia="Calibri"/>
-          </w:rPr>
-          <w:t>Azure Container Registry</w:t>
-        </w:r>
-      </w:hyperlink>
-      <w:r>
-        <w:rPr>
-          <w:rFonts w:eastAsia="Calibri"/>
-        </w:rPr>
-        <w:t xml:space="preserve">, </w:t>
-      </w:r>
-      <w:hyperlink r:id="rId21" w:history="1">
-        <w:r>
-          <w:rPr>
-            <w:rStyle w:val="Hyperlink"/>
-            <w:rFonts w:eastAsia="Calibri"/>
-          </w:rPr>
-          <w:t>Azure Active Directory</w:t>
-        </w:r>
-      </w:hyperlink>
-      <w:r>
-        <w:rPr>
-          <w:rFonts w:eastAsia="Calibri"/>
-        </w:rPr>
-        <w:t>,</w:t>
-      </w:r>
     </w:p>
     <w:p>
       <w:pPr>
@@ -1135,8 +1172,6 @@
       <w:r>
         <w:t>At the end of the event, we will provide content and a recommended set of task that can be incorporated into a dev crew engagement to enable some of the practices that are covered during the event.</w:t>
       </w:r>
-      <w:bookmarkStart w:id="1" w:name="_GoBack"/>
-      <w:bookmarkEnd w:id="1"/>
     </w:p>
     <w:sectPr>
       <w:pgSz w:w="12240" w:h="15840"/>
@@ -5598,6 +5633,7 @@
     <w:lsdException w:name="HTML Sample" w:semiHidden="1" w:unhideWhenUsed="1"/>
     <w:lsdException w:name="HTML Typewriter" w:semiHidden="1" w:unhideWhenUsed="1"/>
     <w:lsdException w:name="HTML Variable" w:semiHidden="1" w:unhideWhenUsed="1"/>
+    <w:lsdException w:name="Normal Table" w:semiHidden="1" w:unhideWhenUsed="1"/>
     <w:lsdException w:name="annotation subject" w:semiHidden="1" w:unhideWhenUsed="1"/>
     <w:lsdException w:name="No List" w:semiHidden="1" w:unhideWhenUsed="1"/>
     <w:lsdException w:name="Outline List 1" w:semiHidden="1" w:unhideWhenUsed="1"/>
@@ -5644,8 +5680,10 @@
     <w:lsdException w:name="Table Subtle 2" w:semiHidden="1" w:unhideWhenUsed="1"/>
     <w:lsdException w:name="Table Web 1" w:semiHidden="1" w:unhideWhenUsed="1"/>
     <w:lsdException w:name="Table Web 2" w:semiHidden="1" w:unhideWhenUsed="1"/>
+    <w:lsdException w:name="Table Web 3" w:semiHidden="1" w:unhideWhenUsed="1"/>
     <w:lsdException w:name="Balloon Text" w:semiHidden="1" w:unhideWhenUsed="1"/>
     <w:lsdException w:name="Table Grid" w:uiPriority="39"/>
+    <w:lsdException w:name="Table Theme" w:semiHidden="1" w:unhideWhenUsed="1"/>
     <w:lsdException w:name="Placeholder Text" w:semiHidden="1"/>
     <w:lsdException w:name="No Spacing" w:uiPriority="1" w:qFormat="1"/>
     <w:lsdException w:name="Light Shading" w:uiPriority="60"/>
@@ -7508,6 +7546,24 @@
 </file>
 
 <file path=customXml/item1.xml><?xml version="1.0" encoding="utf-8"?>
+<p:properties xmlns:p="http://schemas.microsoft.com/office/2006/metadata/properties" xmlns:xsi="http://www.w3.org/2001/XMLSchema-instance" xmlns:pc="http://schemas.microsoft.com/office/infopath/2007/PartnerControls">
+  <documentManagement>
+    <MediaServiceKeyPoints xmlns="c5157676-509b-4839-800d-5b57f189304d" xsi:nil="true"/>
+    <SharedWithUsers xmlns="c7698a40-075c-4176-a632-aeac36a3a9cd">
+      <UserInfo>
+        <DisplayName>Hope Rosen</DisplayName>
+        <AccountId>747</AccountId>
+        <AccountType/>
+      </UserInfo>
+    </SharedWithUsers>
+    <_ip_UnifiedCompliancePolicyUIAction xmlns="http://schemas.microsoft.com/sharepoint/v3" xsi:nil="true"/>
+    <_STS_x0020_Hashtags xmlns="c5157676-509b-4839-800d-5b57f189304d"/>
+    <_ip_UnifiedCompliancePolicyProperties xmlns="http://schemas.microsoft.com/sharepoint/v3" xsi:nil="true"/>
+  </documentManagement>
+</p:properties>
+</file>
+
+<file path=customXml/item2.xml><?xml version="1.0" encoding="utf-8"?>
 <ct:contentTypeSchema xmlns:ct="http://schemas.microsoft.com/office/2006/metadata/contentType" xmlns:ma="http://schemas.microsoft.com/office/2006/metadata/properties/metaAttributes" ct:_="" ma:_="" ma:contentTypeName="Document" ma:contentTypeID="0x0101004209AE6A0666264BB4CEA05DFAC964DC" ma:contentTypeVersion="19" ma:contentTypeDescription="Create a new document." ma:contentTypeScope="" ma:versionID="4c091e15fafe65d63e42d2eeeef0cd79">
   <xsd:schema xmlns:xsd="http://www.w3.org/2001/XMLSchema" xmlns:xs="http://www.w3.org/2001/XMLSchema" xmlns:p="http://schemas.microsoft.com/office/2006/metadata/properties" xmlns:ns1="http://schemas.microsoft.com/sharepoint/v3" xmlns:ns3="c7698a40-075c-4176-a632-aeac36a3a9cd" xmlns:ns4="c5157676-509b-4839-800d-5b57f189304d" targetNamespace="http://schemas.microsoft.com/office/2006/metadata/properties" ma:root="true" ma:fieldsID="fd2d70f9c85554dba77ce39753e4239f" ns1:_="" ns3:_="" ns4:_="">
     <xsd:import namespace="http://schemas.microsoft.com/sharepoint/v3"/>
@@ -7781,7 +7837,7 @@
 </ct:contentTypeSchema>
 </file>
 
-<file path=customXml/item2.xml><?xml version="1.0" encoding="utf-8"?>
+<file path=customXml/item3.xml><?xml version="1.0" encoding="utf-8"?>
 <?mso-contentType ?>
 <FormTemplates xmlns="http://schemas.microsoft.com/sharepoint/v3/contenttype/forms">
   <Display>DocumentLibraryForm</Display>
@@ -7790,29 +7846,23 @@
 </FormTemplates>
 </file>
 
-<file path=customXml/item3.xml><?xml version="1.0" encoding="utf-8"?>
-<p:properties xmlns:p="http://schemas.microsoft.com/office/2006/metadata/properties" xmlns:xsi="http://www.w3.org/2001/XMLSchema-instance" xmlns:pc="http://schemas.microsoft.com/office/infopath/2007/PartnerControls">
-  <documentManagement>
-    <MediaServiceKeyPoints xmlns="c5157676-509b-4839-800d-5b57f189304d" xsi:nil="true"/>
-    <SharedWithUsers xmlns="c7698a40-075c-4176-a632-aeac36a3a9cd">
-      <UserInfo>
-        <DisplayName>Hope Rosen</DisplayName>
-        <AccountId>747</AccountId>
-        <AccountType/>
-      </UserInfo>
-    </SharedWithUsers>
-    <_ip_UnifiedCompliancePolicyUIAction xmlns="http://schemas.microsoft.com/sharepoint/v3" xsi:nil="true"/>
-    <_STS_x0020_Hashtags xmlns="c5157676-509b-4839-800d-5b57f189304d"/>
-    <_ip_UnifiedCompliancePolicyProperties xmlns="http://schemas.microsoft.com/sharepoint/v3" xsi:nil="true"/>
-  </documentManagement>
-</p:properties>
-</file>
-
 <file path=customXml/item4.xml><?xml version="1.0" encoding="utf-8"?>
 <b:Sources xmlns:b="http://schemas.openxmlformats.org/officeDocument/2006/bibliography" xmlns="http://schemas.openxmlformats.org/officeDocument/2006/bibliography" SelectedStyle="\APASixthEditionOfficeOnline.xsl" StyleName="APA" Version="6"/>
 </file>
 
 <file path=customXml/itemProps1.xml><?xml version="1.0" encoding="utf-8"?>
+<ds:datastoreItem xmlns:ds="http://schemas.openxmlformats.org/officeDocument/2006/customXml" ds:itemID="{C293DAA5-1E37-443A-8A7A-240A9338D359}">
+  <ds:schemaRefs>
+    <ds:schemaRef ds:uri="http://schemas.microsoft.com/office/2006/metadata/properties"/>
+    <ds:schemaRef ds:uri="http://schemas.microsoft.com/office/infopath/2007/PartnerControls"/>
+    <ds:schemaRef ds:uri="c5157676-509b-4839-800d-5b57f189304d"/>
+    <ds:schemaRef ds:uri="c7698a40-075c-4176-a632-aeac36a3a9cd"/>
+    <ds:schemaRef ds:uri="http://schemas.microsoft.com/sharepoint/v3"/>
+  </ds:schemaRefs>
+</ds:datastoreItem>
+</file>
+
+<file path=customXml/itemProps2.xml><?xml version="1.0" encoding="utf-8"?>
 <ds:datastoreItem xmlns:ds="http://schemas.openxmlformats.org/officeDocument/2006/customXml" ds:itemID="{73AFDAEA-B2C4-47B3-86F5-482530CED146}">
   <ds:schemaRefs>
     <ds:schemaRef ds:uri="http://schemas.microsoft.com/office/2006/metadata/contentType"/>
@@ -7832,7 +7882,7 @@
 </ds:datastoreItem>
 </file>
 
-<file path=customXml/itemProps2.xml><?xml version="1.0" encoding="utf-8"?>
+<file path=customXml/itemProps3.xml><?xml version="1.0" encoding="utf-8"?>
 <ds:datastoreItem xmlns:ds="http://schemas.openxmlformats.org/officeDocument/2006/customXml" ds:itemID="{AEFE4C35-0E0C-4B1B-909B-4EF066DA8DAC}">
   <ds:schemaRefs>
     <ds:schemaRef ds:uri="http://schemas.microsoft.com/sharepoint/v3/contenttype/forms"/>
@@ -7840,20 +7890,8 @@
 </ds:datastoreItem>
 </file>
 
-<file path=customXml/itemProps3.xml><?xml version="1.0" encoding="utf-8"?>
-<ds:datastoreItem xmlns:ds="http://schemas.openxmlformats.org/officeDocument/2006/customXml" ds:itemID="{C293DAA5-1E37-443A-8A7A-240A9338D359}">
-  <ds:schemaRefs>
-    <ds:schemaRef ds:uri="http://schemas.microsoft.com/office/2006/metadata/properties"/>
-    <ds:schemaRef ds:uri="http://schemas.microsoft.com/office/infopath/2007/PartnerControls"/>
-    <ds:schemaRef ds:uri="c5157676-509b-4839-800d-5b57f189304d"/>
-    <ds:schemaRef ds:uri="c7698a40-075c-4176-a632-aeac36a3a9cd"/>
-    <ds:schemaRef ds:uri="http://schemas.microsoft.com/sharepoint/v3"/>
-  </ds:schemaRefs>
-</ds:datastoreItem>
-</file>
-
 <file path=customXml/itemProps4.xml><?xml version="1.0" encoding="utf-8"?>
-<ds:datastoreItem xmlns:ds="http://schemas.openxmlformats.org/officeDocument/2006/customXml" ds:itemID="{965BF86E-95F5-614F-9AC7-C5255BA6C778}">
+<ds:datastoreItem xmlns:ds="http://schemas.openxmlformats.org/officeDocument/2006/customXml" ds:itemID="{F35C3F6E-D1E3-A44A-936E-AB86895BD36B}">
   <ds:schemaRefs>
     <ds:schemaRef ds:uri="http://schemas.openxmlformats.org/officeDocument/2006/bibliography"/>
   </ds:schemaRefs>

</xml_diff>